<commit_message>
Terminology change from API key to API token
</commit_message>
<xml_diff>
--- a/curl/curl_withresponses_odboxes.docx
+++ b/curl/curl_withresponses_odboxes.docx
@@ -628,7 +628,21 @@
           <w:rFonts w:ascii="Courier New" w:hAnsi="Courier New" w:cs="Courier New"/>
           <w:highlight w:val="yellow"/>
         </w:rPr>
-        <w:t>API-KEY-HERE</w:t>
+        <w:t>API-</w:t>
+      </w:r>
+      <w:r>
+        <w:rPr>
+          <w:rFonts w:ascii="Courier New" w:hAnsi="Courier New" w:cs="Courier New"/>
+          <w:highlight w:val="yellow"/>
+        </w:rPr>
+        <w:t>TOKEN</w:t>
+      </w:r>
+      <w:r>
+        <w:rPr>
+          <w:rFonts w:ascii="Courier New" w:hAnsi="Courier New" w:cs="Courier New"/>
+          <w:highlight w:val="yellow"/>
+        </w:rPr>
+        <w:t>-HERE</w:t>
       </w:r>
       <w:r>
         <w:rPr>
@@ -694,7 +708,7 @@
             <w10:borderbottom type="single" width="4"/>
             <w10:borderright type="single" width="4"/>
           </v:shape>
-          <o:OLEObject Type="Embed" ProgID="Word.OpenDocumentText.12" ShapeID="_x0000_i1025" DrawAspect="Content" ObjectID="_1693050375" r:id="rId7"/>
+          <o:OLEObject Type="Embed" ProgID="Word.OpenDocumentText.12" ShapeID="_x0000_i1025" DrawAspect="Content" ObjectID="_1719141934" r:id="rId7"/>
         </w:object>
       </w:r>
     </w:p>
@@ -757,7 +771,19 @@
         <w:rPr>
           <w:highlight w:val="yellow"/>
         </w:rPr>
-        <w:t>API-KEY-HERE</w:t>
+        <w:t>API-</w:t>
+      </w:r>
+      <w:r>
+        <w:rPr>
+          <w:highlight w:val="yellow"/>
+        </w:rPr>
+        <w:t>TOKEN</w:t>
+      </w:r>
+      <w:r>
+        <w:rPr>
+          <w:highlight w:val="yellow"/>
+        </w:rPr>
+        <w:t>-HERE</w:t>
       </w:r>
       <w:r>
         <w:t>"</w:t>
@@ -788,7 +814,7 @@
             <w10:borderbottom type="single" width="4"/>
             <w10:borderright type="single" width="4"/>
           </v:shape>
-          <o:OLEObject Type="Embed" ProgID="Word.OpenDocumentText.12" ShapeID="_x0000_i1026" DrawAspect="Content" ObjectID="_1693050376" r:id="rId9"/>
+          <o:OLEObject Type="Embed" ProgID="Word.OpenDocumentText.12" ShapeID="_x0000_i1026" DrawAspect="Content" ObjectID="_1719141935" r:id="rId9"/>
         </w:object>
       </w:r>
     </w:p>
@@ -828,7 +854,19 @@
         <w:rPr>
           <w:highlight w:val="yellow"/>
         </w:rPr>
-        <w:t>API-KEY-HERE</w:t>
+        <w:t>API-</w:t>
+      </w:r>
+      <w:r>
+        <w:rPr>
+          <w:highlight w:val="yellow"/>
+        </w:rPr>
+        <w:t>TOKEN</w:t>
+      </w:r>
+      <w:r>
+        <w:rPr>
+          <w:highlight w:val="yellow"/>
+        </w:rPr>
+        <w:t>-HERE</w:t>
       </w:r>
       <w:r>
         <w:t>"</w:t>
@@ -864,7 +902,7 @@
             <w10:borderbottom type="single" width="4"/>
             <w10:borderright type="single" width="4"/>
           </v:shape>
-          <o:OLEObject Type="Embed" ProgID="Word.OpenDocumentText.12" ShapeID="_x0000_i1027" DrawAspect="Content" ObjectID="_1693050377" r:id="rId11"/>
+          <o:OLEObject Type="Embed" ProgID="Word.OpenDocumentText.12" ShapeID="_x0000_i1027" DrawAspect="Content" ObjectID="_1719141936" r:id="rId11"/>
         </w:object>
       </w:r>
     </w:p>
@@ -914,7 +952,19 @@
         <w:rPr>
           <w:highlight w:val="yellow"/>
         </w:rPr>
-        <w:t>API-KEY-HERE</w:t>
+        <w:t>API-</w:t>
+      </w:r>
+      <w:r>
+        <w:rPr>
+          <w:highlight w:val="yellow"/>
+        </w:rPr>
+        <w:t>TOKEN</w:t>
+      </w:r>
+      <w:r>
+        <w:rPr>
+          <w:highlight w:val="yellow"/>
+        </w:rPr>
+        <w:t>-HERE</w:t>
       </w:r>
       <w:r>
         <w:t>"</w:t>
@@ -945,7 +995,7 @@
             <w10:borderbottom type="single" width="4"/>
             <w10:borderright type="single" width="4"/>
           </v:shape>
-          <o:OLEObject Type="Embed" ProgID="Word.OpenDocumentText.12" ShapeID="_x0000_i1028" DrawAspect="Content" ObjectID="_1693050378" r:id="rId13"/>
+          <o:OLEObject Type="Embed" ProgID="Word.OpenDocumentText.12" ShapeID="_x0000_i1028" DrawAspect="Content" ObjectID="_1719141937" r:id="rId13"/>
         </w:object>
       </w:r>
     </w:p>
@@ -985,7 +1035,19 @@
         <w:rPr>
           <w:highlight w:val="yellow"/>
         </w:rPr>
-        <w:t>API-KEY-HERE</w:t>
+        <w:t>API-</w:t>
+      </w:r>
+      <w:r>
+        <w:rPr>
+          <w:highlight w:val="yellow"/>
+        </w:rPr>
+        <w:t>TOKEN</w:t>
+      </w:r>
+      <w:r>
+        <w:rPr>
+          <w:highlight w:val="yellow"/>
+        </w:rPr>
+        <w:t>-HERE</w:t>
       </w:r>
       <w:r>
         <w:t>"</w:t>
@@ -1011,7 +1073,7 @@
             <w10:borderbottom type="single" width="4"/>
             <w10:borderright type="single" width="4"/>
           </v:shape>
-          <o:OLEObject Type="Embed" ProgID="Word.OpenDocumentText.12" ShapeID="_x0000_i1029" DrawAspect="Content" ObjectID="_1693050379" r:id="rId15"/>
+          <o:OLEObject Type="Embed" ProgID="Word.OpenDocumentText.12" ShapeID="_x0000_i1029" DrawAspect="Content" ObjectID="_1719141938" r:id="rId15"/>
         </w:object>
       </w:r>
     </w:p>

</xml_diff>